<commit_message>
Added step 2 to project description
</commit_message>
<xml_diff>
--- a/Project Description.docx
+++ b/Project Description.docx
@@ -1,23 +1,10 @@
 
 <file path=word/document.xml><?xml version="1.0" encoding="utf-8"?>
-<w:document xmlns:wpc="http://schemas.microsoft.com/office/word/2010/wordprocessingCanvas" xmlns:mo="http://schemas.microsoft.com/office/mac/office/2008/main" xmlns:mc="http://schemas.openxmlformats.org/markup-compatibility/2006" xmlns:mv="urn:schemas-microsoft-com:mac:vml" xmlns:o="urn:schemas-microsoft-com:office:office" xmlns:r="http://schemas.openxmlformats.org/officeDocument/2006/relationships" xmlns:m="http://schemas.openxmlformats.org/officeDocument/2006/math" xmlns:v="urn:schemas-microsoft-com:vml" xmlns:wp14="http://schemas.microsoft.com/office/word/2010/wordprocessingDrawing" xmlns:wp="http://schemas.openxmlformats.org/drawingml/2006/wordprocessingDrawing" xmlns:w10="urn:schemas-microsoft-com:office:word" xmlns:w="http://schemas.openxmlformats.org/wordprocessingml/2006/main" xmlns:w14="http://schemas.microsoft.com/office/word/2010/wordml" xmlns:w15="http://schemas.microsoft.com/office/word/2012/wordml" xmlns:wpg="http://schemas.microsoft.com/office/word/2010/wordprocessingGroup" xmlns:wpi="http://schemas.microsoft.com/office/word/2010/wordprocessingInk" xmlns:wne="http://schemas.microsoft.com/office/word/2006/wordml" xmlns:wps="http://schemas.microsoft.com/office/word/2010/wordprocessingShape" mc:Ignorable="w14 w15 wp14">
+<w:document xmlns:wpc="http://schemas.microsoft.com/office/word/2010/wordprocessingCanvas" xmlns:cx="http://schemas.microsoft.com/office/drawing/2014/chartex" xmlns:cx1="http://schemas.microsoft.com/office/drawing/2015/9/8/chartex" xmlns:cx2="http://schemas.microsoft.com/office/drawing/2015/10/21/chartex" xmlns:cx3="http://schemas.microsoft.com/office/drawing/2016/5/9/chartex" xmlns:cx4="http://schemas.microsoft.com/office/drawing/2016/5/10/chartex" xmlns:cx5="http://schemas.microsoft.com/office/drawing/2016/5/11/chartex" xmlns:mc="http://schemas.openxmlformats.org/markup-compatibility/2006" xmlns:o="urn:schemas-microsoft-com:office:office" xmlns:r="http://schemas.openxmlformats.org/officeDocument/2006/relationships" xmlns:m="http://schemas.openxmlformats.org/officeDocument/2006/math" xmlns:v="urn:schemas-microsoft-com:vml" xmlns:wp14="http://schemas.microsoft.com/office/word/2010/wordprocessingDrawing" xmlns:wp="http://schemas.openxmlformats.org/drawingml/2006/wordprocessingDrawing" xmlns:w10="urn:schemas-microsoft-com:office:word" xmlns:w="http://schemas.openxmlformats.org/wordprocessingml/2006/main" xmlns:w14="http://schemas.microsoft.com/office/word/2010/wordml" xmlns:w15="http://schemas.microsoft.com/office/word/2012/wordml" xmlns:w16se="http://schemas.microsoft.com/office/word/2015/wordml/symex" xmlns:wpg="http://schemas.microsoft.com/office/word/2010/wordprocessingGroup" xmlns:wpi="http://schemas.microsoft.com/office/word/2010/wordprocessingInk" xmlns:wne="http://schemas.microsoft.com/office/word/2006/wordml" xmlns:wps="http://schemas.microsoft.com/office/word/2010/wordprocessingShape" mc:Ignorable="w14 w15 w16se wp14">
   <w:body>
     <w:p>
-      <w:proofErr w:type="spellStart"/>
-      <w:r>
-        <w:t>Munashe</w:t>
-      </w:r>
-      <w:proofErr w:type="spellEnd"/>
-      <w:r>
-        <w:t xml:space="preserve"> </w:t>
-      </w:r>
-      <w:proofErr w:type="spellStart"/>
-      <w:r>
-        <w:t>Mugonda</w:t>
-      </w:r>
-      <w:proofErr w:type="spellEnd"/>
-      <w:r>
-        <w:t>, Cody Burker</w:t>
+      <w:r>
+        <w:t>Munashe Mugonda, Cody Burker</w:t>
       </w:r>
     </w:p>
     <w:p/>
@@ -137,8 +124,6 @@
       <w:r>
         <w:t>Materials</w:t>
       </w:r>
-      <w:bookmarkStart w:id="0" w:name="_GoBack"/>
-      <w:bookmarkEnd w:id="0"/>
     </w:p>
     <w:p>
       <w:pPr>
@@ -266,10 +251,7 @@
         </w:numPr>
       </w:pPr>
       <w:r>
-        <w:t>Research different met</w:t>
-      </w:r>
-      <w:r>
-        <w:t>hods to control Arduino from desktop</w:t>
+        <w:t>Research different methods to control Arduino from desktop</w:t>
       </w:r>
     </w:p>
     <w:p>
@@ -280,6 +262,14 @@
           <w:numId w:val="2"/>
         </w:numPr>
       </w:pPr>
+      <w:r>
+        <w:t>Install Git</w:t>
+      </w:r>
+      <w:bookmarkStart w:id="0" w:name="_GoBack"/>
+      <w:bookmarkEnd w:id="0"/>
+      <w:r>
+        <w:t>ub</w:t>
+      </w:r>
     </w:p>
     <w:p>
       <w:pPr>
@@ -297,8 +287,8 @@
 </file>
 
 <file path=word/numbering.xml><?xml version="1.0" encoding="utf-8"?>
-<w:numbering xmlns:wpc="http://schemas.microsoft.com/office/word/2010/wordprocessingCanvas" xmlns:mo="http://schemas.microsoft.com/office/mac/office/2008/main" xmlns:mc="http://schemas.openxmlformats.org/markup-compatibility/2006" xmlns:mv="urn:schemas-microsoft-com:mac:vml" xmlns:o="urn:schemas-microsoft-com:office:office" xmlns:r="http://schemas.openxmlformats.org/officeDocument/2006/relationships" xmlns:m="http://schemas.openxmlformats.org/officeDocument/2006/math" xmlns:v="urn:schemas-microsoft-com:vml" xmlns:wp14="http://schemas.microsoft.com/office/word/2010/wordprocessingDrawing" xmlns:wp="http://schemas.openxmlformats.org/drawingml/2006/wordprocessingDrawing" xmlns:w10="urn:schemas-microsoft-com:office:word" xmlns:w="http://schemas.openxmlformats.org/wordprocessingml/2006/main" xmlns:w14="http://schemas.microsoft.com/office/word/2010/wordml" xmlns:w15="http://schemas.microsoft.com/office/word/2012/wordml" xmlns:wpg="http://schemas.microsoft.com/office/word/2010/wordprocessingGroup" xmlns:wpi="http://schemas.microsoft.com/office/word/2010/wordprocessingInk" xmlns:wne="http://schemas.microsoft.com/office/word/2006/wordml" xmlns:wps="http://schemas.microsoft.com/office/word/2010/wordprocessingShape" mc:Ignorable="w14 w15 wp14">
-  <w:abstractNum w:abstractNumId="0">
+<w:numbering xmlns:wpc="http://schemas.microsoft.com/office/word/2010/wordprocessingCanvas" xmlns:cx="http://schemas.microsoft.com/office/drawing/2014/chartex" xmlns:cx1="http://schemas.microsoft.com/office/drawing/2015/9/8/chartex" xmlns:cx2="http://schemas.microsoft.com/office/drawing/2015/10/21/chartex" xmlns:cx3="http://schemas.microsoft.com/office/drawing/2016/5/9/chartex" xmlns:cx4="http://schemas.microsoft.com/office/drawing/2016/5/10/chartex" xmlns:cx5="http://schemas.microsoft.com/office/drawing/2016/5/11/chartex" xmlns:mc="http://schemas.openxmlformats.org/markup-compatibility/2006" xmlns:o="urn:schemas-microsoft-com:office:office" xmlns:r="http://schemas.openxmlformats.org/officeDocument/2006/relationships" xmlns:m="http://schemas.openxmlformats.org/officeDocument/2006/math" xmlns:v="urn:schemas-microsoft-com:vml" xmlns:wp14="http://schemas.microsoft.com/office/word/2010/wordprocessingDrawing" xmlns:wp="http://schemas.openxmlformats.org/drawingml/2006/wordprocessingDrawing" xmlns:w10="urn:schemas-microsoft-com:office:word" xmlns:w="http://schemas.openxmlformats.org/wordprocessingml/2006/main" xmlns:w14="http://schemas.microsoft.com/office/word/2010/wordml" xmlns:w15="http://schemas.microsoft.com/office/word/2012/wordml" xmlns:w16se="http://schemas.microsoft.com/office/word/2015/wordml/symex" xmlns:wpg="http://schemas.microsoft.com/office/word/2010/wordprocessingGroup" xmlns:wpi="http://schemas.microsoft.com/office/word/2010/wordprocessingInk" xmlns:wne="http://schemas.microsoft.com/office/word/2006/wordml" xmlns:wps="http://schemas.microsoft.com/office/word/2010/wordprocessingShape" mc:Ignorable="w14 w15 w16se wp14">
+  <w:abstractNum w:abstractNumId="0" w15:restartNumberingAfterBreak="0">
     <w:nsid w:val="0ECF5467"/>
     <w:multiLevelType w:val="hybridMultilevel"/>
     <w:tmpl w:val="8826C274"/>
@@ -411,7 +401,7 @@
       </w:rPr>
     </w:lvl>
   </w:abstractNum>
-  <w:abstractNum w:abstractNumId="1">
+  <w:abstractNum w:abstractNumId="1" w15:restartNumberingAfterBreak="0">
     <w:nsid w:val="1A817C56"/>
     <w:multiLevelType w:val="hybridMultilevel"/>
     <w:tmpl w:val="8DA4598C"/>
@@ -524,7 +514,7 @@
       </w:rPr>
     </w:lvl>
   </w:abstractNum>
-  <w:abstractNum w:abstractNumId="2">
+  <w:abstractNum w:abstractNumId="2" w15:restartNumberingAfterBreak="0">
     <w:nsid w:val="42C95AF5"/>
     <w:multiLevelType w:val="hybridMultilevel"/>
     <w:tmpl w:val="5EC41B96"/>
@@ -610,7 +600,7 @@
       </w:pPr>
     </w:lvl>
   </w:abstractNum>
-  <w:abstractNum w:abstractNumId="3">
+  <w:abstractNum w:abstractNumId="3" w15:restartNumberingAfterBreak="0">
     <w:nsid w:val="585D1FF8"/>
     <w:multiLevelType w:val="hybridMultilevel"/>
     <w:tmpl w:val="6AAEF9D2"/>
@@ -739,7 +729,7 @@
 </file>
 
 <file path=word/styles.xml><?xml version="1.0" encoding="utf-8"?>
-<w:styles xmlns:mc="http://schemas.openxmlformats.org/markup-compatibility/2006" xmlns:r="http://schemas.openxmlformats.org/officeDocument/2006/relationships" xmlns:w="http://schemas.openxmlformats.org/wordprocessingml/2006/main" xmlns:w14="http://schemas.microsoft.com/office/word/2010/wordml" xmlns:w15="http://schemas.microsoft.com/office/word/2012/wordml" mc:Ignorable="w14 w15">
+<w:styles xmlns:mc="http://schemas.openxmlformats.org/markup-compatibility/2006" xmlns:r="http://schemas.openxmlformats.org/officeDocument/2006/relationships" xmlns:w="http://schemas.openxmlformats.org/wordprocessingml/2006/main" xmlns:w14="http://schemas.microsoft.com/office/word/2010/wordml" xmlns:w15="http://schemas.microsoft.com/office/word/2012/wordml" xmlns:w16se="http://schemas.microsoft.com/office/word/2015/wordml/symex" mc:Ignorable="w14 w15 w16se">
   <w:docDefaults>
     <w:rPrDefault>
       <w:rPr>
@@ -751,7 +741,7 @@
     </w:rPrDefault>
     <w:pPrDefault/>
   </w:docDefaults>
-  <w:latentStyles w:defLockedState="0" w:defUIPriority="99" w:defSemiHidden="0" w:defUnhideWhenUsed="0" w:defQFormat="0" w:count="382">
+  <w:latentStyles w:defLockedState="0" w:defUIPriority="99" w:defSemiHidden="0" w:defUnhideWhenUsed="0" w:defQFormat="0" w:count="374">
     <w:lsdException w:name="Normal" w:uiPriority="0" w:qFormat="1"/>
     <w:lsdException w:name="heading 1" w:uiPriority="9" w:qFormat="1"/>
     <w:lsdException w:name="heading 2" w:semiHidden="1" w:uiPriority="9" w:unhideWhenUsed="1" w:qFormat="1"/>
@@ -908,15 +898,6 @@
     <w:lsdException w:name="Balloon Text" w:semiHidden="1" w:unhideWhenUsed="1"/>
     <w:lsdException w:name="Table Grid" w:uiPriority="39"/>
     <w:lsdException w:name="Table Theme" w:semiHidden="1" w:unhideWhenUsed="1"/>
-    <w:lsdException w:name="Note Level 1" w:semiHidden="1" w:unhideWhenUsed="1"/>
-    <w:lsdException w:name="Note Level 2" w:semiHidden="1" w:unhideWhenUsed="1"/>
-    <w:lsdException w:name="Note Level 3" w:semiHidden="1" w:unhideWhenUsed="1"/>
-    <w:lsdException w:name="Note Level 4" w:semiHidden="1" w:unhideWhenUsed="1"/>
-    <w:lsdException w:name="Note Level 5" w:semiHidden="1" w:unhideWhenUsed="1"/>
-    <w:lsdException w:name="Note Level 6" w:semiHidden="1" w:unhideWhenUsed="1"/>
-    <w:lsdException w:name="Note Level 7" w:semiHidden="1" w:unhideWhenUsed="1"/>
-    <w:lsdException w:name="Note Level 8" w:semiHidden="1" w:unhideWhenUsed="1"/>
-    <w:lsdException w:name="Note Level 9" w:semiHidden="1" w:unhideWhenUsed="1"/>
     <w:lsdException w:name="Placeholder Text" w:semiHidden="1"/>
     <w:lsdException w:name="No Spacing" w:uiPriority="1" w:qFormat="1"/>
     <w:lsdException w:name="Light Shading" w:uiPriority="60"/>

</xml_diff>

<commit_message>
Revert "Added step 2 to project description"
This reverts commit 264b5eb037897385dc90dbaa92414dff7f471aeb.
</commit_message>
<xml_diff>
--- a/Project Description.docx
+++ b/Project Description.docx
@@ -1,10 +1,23 @@
 
 <file path=word/document.xml><?xml version="1.0" encoding="utf-8"?>
-<w:document xmlns:wpc="http://schemas.microsoft.com/office/word/2010/wordprocessingCanvas" xmlns:cx="http://schemas.microsoft.com/office/drawing/2014/chartex" xmlns:cx1="http://schemas.microsoft.com/office/drawing/2015/9/8/chartex" xmlns:cx2="http://schemas.microsoft.com/office/drawing/2015/10/21/chartex" xmlns:cx3="http://schemas.microsoft.com/office/drawing/2016/5/9/chartex" xmlns:cx4="http://schemas.microsoft.com/office/drawing/2016/5/10/chartex" xmlns:cx5="http://schemas.microsoft.com/office/drawing/2016/5/11/chartex" xmlns:mc="http://schemas.openxmlformats.org/markup-compatibility/2006" xmlns:o="urn:schemas-microsoft-com:office:office" xmlns:r="http://schemas.openxmlformats.org/officeDocument/2006/relationships" xmlns:m="http://schemas.openxmlformats.org/officeDocument/2006/math" xmlns:v="urn:schemas-microsoft-com:vml" xmlns:wp14="http://schemas.microsoft.com/office/word/2010/wordprocessingDrawing" xmlns:wp="http://schemas.openxmlformats.org/drawingml/2006/wordprocessingDrawing" xmlns:w10="urn:schemas-microsoft-com:office:word" xmlns:w="http://schemas.openxmlformats.org/wordprocessingml/2006/main" xmlns:w14="http://schemas.microsoft.com/office/word/2010/wordml" xmlns:w15="http://schemas.microsoft.com/office/word/2012/wordml" xmlns:w16se="http://schemas.microsoft.com/office/word/2015/wordml/symex" xmlns:wpg="http://schemas.microsoft.com/office/word/2010/wordprocessingGroup" xmlns:wpi="http://schemas.microsoft.com/office/word/2010/wordprocessingInk" xmlns:wne="http://schemas.microsoft.com/office/word/2006/wordml" xmlns:wps="http://schemas.microsoft.com/office/word/2010/wordprocessingShape" mc:Ignorable="w14 w15 w16se wp14">
+<w:document xmlns:wpc="http://schemas.microsoft.com/office/word/2010/wordprocessingCanvas" xmlns:mo="http://schemas.microsoft.com/office/mac/office/2008/main" xmlns:mc="http://schemas.openxmlformats.org/markup-compatibility/2006" xmlns:mv="urn:schemas-microsoft-com:mac:vml" xmlns:o="urn:schemas-microsoft-com:office:office" xmlns:r="http://schemas.openxmlformats.org/officeDocument/2006/relationships" xmlns:m="http://schemas.openxmlformats.org/officeDocument/2006/math" xmlns:v="urn:schemas-microsoft-com:vml" xmlns:wp14="http://schemas.microsoft.com/office/word/2010/wordprocessingDrawing" xmlns:wp="http://schemas.openxmlformats.org/drawingml/2006/wordprocessingDrawing" xmlns:w10="urn:schemas-microsoft-com:office:word" xmlns:w="http://schemas.openxmlformats.org/wordprocessingml/2006/main" xmlns:w14="http://schemas.microsoft.com/office/word/2010/wordml" xmlns:w15="http://schemas.microsoft.com/office/word/2012/wordml" xmlns:wpg="http://schemas.microsoft.com/office/word/2010/wordprocessingGroup" xmlns:wpi="http://schemas.microsoft.com/office/word/2010/wordprocessingInk" xmlns:wne="http://schemas.microsoft.com/office/word/2006/wordml" xmlns:wps="http://schemas.microsoft.com/office/word/2010/wordprocessingShape" mc:Ignorable="w14 w15 wp14">
   <w:body>
     <w:p>
-      <w:r>
-        <w:t>Munashe Mugonda, Cody Burker</w:t>
+      <w:proofErr w:type="spellStart"/>
+      <w:r>
+        <w:t>Munashe</w:t>
+      </w:r>
+      <w:proofErr w:type="spellEnd"/>
+      <w:r>
+        <w:t xml:space="preserve"> </w:t>
+      </w:r>
+      <w:proofErr w:type="spellStart"/>
+      <w:r>
+        <w:t>Mugonda</w:t>
+      </w:r>
+      <w:proofErr w:type="spellEnd"/>
+      <w:r>
+        <w:t>, Cody Burker</w:t>
       </w:r>
     </w:p>
     <w:p/>
@@ -124,6 +137,8 @@
       <w:r>
         <w:t>Materials</w:t>
       </w:r>
+      <w:bookmarkStart w:id="0" w:name="_GoBack"/>
+      <w:bookmarkEnd w:id="0"/>
     </w:p>
     <w:p>
       <w:pPr>
@@ -251,7 +266,10 @@
         </w:numPr>
       </w:pPr>
       <w:r>
-        <w:t>Research different methods to control Arduino from desktop</w:t>
+        <w:t>Research different met</w:t>
+      </w:r>
+      <w:r>
+        <w:t>hods to control Arduino from desktop</w:t>
       </w:r>
     </w:p>
     <w:p>
@@ -262,14 +280,6 @@
           <w:numId w:val="2"/>
         </w:numPr>
       </w:pPr>
-      <w:r>
-        <w:t>Install Git</w:t>
-      </w:r>
-      <w:bookmarkStart w:id="0" w:name="_GoBack"/>
-      <w:bookmarkEnd w:id="0"/>
-      <w:r>
-        <w:t>ub</w:t>
-      </w:r>
     </w:p>
     <w:p>
       <w:pPr>
@@ -287,8 +297,8 @@
 </file>
 
 <file path=word/numbering.xml><?xml version="1.0" encoding="utf-8"?>
-<w:numbering xmlns:wpc="http://schemas.microsoft.com/office/word/2010/wordprocessingCanvas" xmlns:cx="http://schemas.microsoft.com/office/drawing/2014/chartex" xmlns:cx1="http://schemas.microsoft.com/office/drawing/2015/9/8/chartex" xmlns:cx2="http://schemas.microsoft.com/office/drawing/2015/10/21/chartex" xmlns:cx3="http://schemas.microsoft.com/office/drawing/2016/5/9/chartex" xmlns:cx4="http://schemas.microsoft.com/office/drawing/2016/5/10/chartex" xmlns:cx5="http://schemas.microsoft.com/office/drawing/2016/5/11/chartex" xmlns:mc="http://schemas.openxmlformats.org/markup-compatibility/2006" xmlns:o="urn:schemas-microsoft-com:office:office" xmlns:r="http://schemas.openxmlformats.org/officeDocument/2006/relationships" xmlns:m="http://schemas.openxmlformats.org/officeDocument/2006/math" xmlns:v="urn:schemas-microsoft-com:vml" xmlns:wp14="http://schemas.microsoft.com/office/word/2010/wordprocessingDrawing" xmlns:wp="http://schemas.openxmlformats.org/drawingml/2006/wordprocessingDrawing" xmlns:w10="urn:schemas-microsoft-com:office:word" xmlns:w="http://schemas.openxmlformats.org/wordprocessingml/2006/main" xmlns:w14="http://schemas.microsoft.com/office/word/2010/wordml" xmlns:w15="http://schemas.microsoft.com/office/word/2012/wordml" xmlns:w16se="http://schemas.microsoft.com/office/word/2015/wordml/symex" xmlns:wpg="http://schemas.microsoft.com/office/word/2010/wordprocessingGroup" xmlns:wpi="http://schemas.microsoft.com/office/word/2010/wordprocessingInk" xmlns:wne="http://schemas.microsoft.com/office/word/2006/wordml" xmlns:wps="http://schemas.microsoft.com/office/word/2010/wordprocessingShape" mc:Ignorable="w14 w15 w16se wp14">
-  <w:abstractNum w:abstractNumId="0" w15:restartNumberingAfterBreak="0">
+<w:numbering xmlns:wpc="http://schemas.microsoft.com/office/word/2010/wordprocessingCanvas" xmlns:mo="http://schemas.microsoft.com/office/mac/office/2008/main" xmlns:mc="http://schemas.openxmlformats.org/markup-compatibility/2006" xmlns:mv="urn:schemas-microsoft-com:mac:vml" xmlns:o="urn:schemas-microsoft-com:office:office" xmlns:r="http://schemas.openxmlformats.org/officeDocument/2006/relationships" xmlns:m="http://schemas.openxmlformats.org/officeDocument/2006/math" xmlns:v="urn:schemas-microsoft-com:vml" xmlns:wp14="http://schemas.microsoft.com/office/word/2010/wordprocessingDrawing" xmlns:wp="http://schemas.openxmlformats.org/drawingml/2006/wordprocessingDrawing" xmlns:w10="urn:schemas-microsoft-com:office:word" xmlns:w="http://schemas.openxmlformats.org/wordprocessingml/2006/main" xmlns:w14="http://schemas.microsoft.com/office/word/2010/wordml" xmlns:w15="http://schemas.microsoft.com/office/word/2012/wordml" xmlns:wpg="http://schemas.microsoft.com/office/word/2010/wordprocessingGroup" xmlns:wpi="http://schemas.microsoft.com/office/word/2010/wordprocessingInk" xmlns:wne="http://schemas.microsoft.com/office/word/2006/wordml" xmlns:wps="http://schemas.microsoft.com/office/word/2010/wordprocessingShape" mc:Ignorable="w14 w15 wp14">
+  <w:abstractNum w:abstractNumId="0">
     <w:nsid w:val="0ECF5467"/>
     <w:multiLevelType w:val="hybridMultilevel"/>
     <w:tmpl w:val="8826C274"/>
@@ -401,7 +411,7 @@
       </w:rPr>
     </w:lvl>
   </w:abstractNum>
-  <w:abstractNum w:abstractNumId="1" w15:restartNumberingAfterBreak="0">
+  <w:abstractNum w:abstractNumId="1">
     <w:nsid w:val="1A817C56"/>
     <w:multiLevelType w:val="hybridMultilevel"/>
     <w:tmpl w:val="8DA4598C"/>
@@ -514,7 +524,7 @@
       </w:rPr>
     </w:lvl>
   </w:abstractNum>
-  <w:abstractNum w:abstractNumId="2" w15:restartNumberingAfterBreak="0">
+  <w:abstractNum w:abstractNumId="2">
     <w:nsid w:val="42C95AF5"/>
     <w:multiLevelType w:val="hybridMultilevel"/>
     <w:tmpl w:val="5EC41B96"/>
@@ -600,7 +610,7 @@
       </w:pPr>
     </w:lvl>
   </w:abstractNum>
-  <w:abstractNum w:abstractNumId="3" w15:restartNumberingAfterBreak="0">
+  <w:abstractNum w:abstractNumId="3">
     <w:nsid w:val="585D1FF8"/>
     <w:multiLevelType w:val="hybridMultilevel"/>
     <w:tmpl w:val="6AAEF9D2"/>
@@ -729,7 +739,7 @@
 </file>
 
 <file path=word/styles.xml><?xml version="1.0" encoding="utf-8"?>
-<w:styles xmlns:mc="http://schemas.openxmlformats.org/markup-compatibility/2006" xmlns:r="http://schemas.openxmlformats.org/officeDocument/2006/relationships" xmlns:w="http://schemas.openxmlformats.org/wordprocessingml/2006/main" xmlns:w14="http://schemas.microsoft.com/office/word/2010/wordml" xmlns:w15="http://schemas.microsoft.com/office/word/2012/wordml" xmlns:w16se="http://schemas.microsoft.com/office/word/2015/wordml/symex" mc:Ignorable="w14 w15 w16se">
+<w:styles xmlns:mc="http://schemas.openxmlformats.org/markup-compatibility/2006" xmlns:r="http://schemas.openxmlformats.org/officeDocument/2006/relationships" xmlns:w="http://schemas.openxmlformats.org/wordprocessingml/2006/main" xmlns:w14="http://schemas.microsoft.com/office/word/2010/wordml" xmlns:w15="http://schemas.microsoft.com/office/word/2012/wordml" mc:Ignorable="w14 w15">
   <w:docDefaults>
     <w:rPrDefault>
       <w:rPr>
@@ -741,7 +751,7 @@
     </w:rPrDefault>
     <w:pPrDefault/>
   </w:docDefaults>
-  <w:latentStyles w:defLockedState="0" w:defUIPriority="99" w:defSemiHidden="0" w:defUnhideWhenUsed="0" w:defQFormat="0" w:count="374">
+  <w:latentStyles w:defLockedState="0" w:defUIPriority="99" w:defSemiHidden="0" w:defUnhideWhenUsed="0" w:defQFormat="0" w:count="382">
     <w:lsdException w:name="Normal" w:uiPriority="0" w:qFormat="1"/>
     <w:lsdException w:name="heading 1" w:uiPriority="9" w:qFormat="1"/>
     <w:lsdException w:name="heading 2" w:semiHidden="1" w:uiPriority="9" w:unhideWhenUsed="1" w:qFormat="1"/>
@@ -898,6 +908,15 @@
     <w:lsdException w:name="Balloon Text" w:semiHidden="1" w:unhideWhenUsed="1"/>
     <w:lsdException w:name="Table Grid" w:uiPriority="39"/>
     <w:lsdException w:name="Table Theme" w:semiHidden="1" w:unhideWhenUsed="1"/>
+    <w:lsdException w:name="Note Level 1" w:semiHidden="1" w:unhideWhenUsed="1"/>
+    <w:lsdException w:name="Note Level 2" w:semiHidden="1" w:unhideWhenUsed="1"/>
+    <w:lsdException w:name="Note Level 3" w:semiHidden="1" w:unhideWhenUsed="1"/>
+    <w:lsdException w:name="Note Level 4" w:semiHidden="1" w:unhideWhenUsed="1"/>
+    <w:lsdException w:name="Note Level 5" w:semiHidden="1" w:unhideWhenUsed="1"/>
+    <w:lsdException w:name="Note Level 6" w:semiHidden="1" w:unhideWhenUsed="1"/>
+    <w:lsdException w:name="Note Level 7" w:semiHidden="1" w:unhideWhenUsed="1"/>
+    <w:lsdException w:name="Note Level 8" w:semiHidden="1" w:unhideWhenUsed="1"/>
+    <w:lsdException w:name="Note Level 9" w:semiHidden="1" w:unhideWhenUsed="1"/>
     <w:lsdException w:name="Placeholder Text" w:semiHidden="1"/>
     <w:lsdException w:name="No Spacing" w:uiPriority="1" w:qFormat="1"/>
     <w:lsdException w:name="Light Shading" w:uiPriority="60"/>

</xml_diff>

<commit_message>
Revert "Revert "Added step 2 to project description""
This reverts commit abda22bd5ea8a8496363ffad761adbeaf9b9fd27.
</commit_message>
<xml_diff>
--- a/Project Description.docx
+++ b/Project Description.docx
@@ -1,23 +1,10 @@
 
 <file path=word/document.xml><?xml version="1.0" encoding="utf-8"?>
-<w:document xmlns:wpc="http://schemas.microsoft.com/office/word/2010/wordprocessingCanvas" xmlns:mo="http://schemas.microsoft.com/office/mac/office/2008/main" xmlns:mc="http://schemas.openxmlformats.org/markup-compatibility/2006" xmlns:mv="urn:schemas-microsoft-com:mac:vml" xmlns:o="urn:schemas-microsoft-com:office:office" xmlns:r="http://schemas.openxmlformats.org/officeDocument/2006/relationships" xmlns:m="http://schemas.openxmlformats.org/officeDocument/2006/math" xmlns:v="urn:schemas-microsoft-com:vml" xmlns:wp14="http://schemas.microsoft.com/office/word/2010/wordprocessingDrawing" xmlns:wp="http://schemas.openxmlformats.org/drawingml/2006/wordprocessingDrawing" xmlns:w10="urn:schemas-microsoft-com:office:word" xmlns:w="http://schemas.openxmlformats.org/wordprocessingml/2006/main" xmlns:w14="http://schemas.microsoft.com/office/word/2010/wordml" xmlns:w15="http://schemas.microsoft.com/office/word/2012/wordml" xmlns:wpg="http://schemas.microsoft.com/office/word/2010/wordprocessingGroup" xmlns:wpi="http://schemas.microsoft.com/office/word/2010/wordprocessingInk" xmlns:wne="http://schemas.microsoft.com/office/word/2006/wordml" xmlns:wps="http://schemas.microsoft.com/office/word/2010/wordprocessingShape" mc:Ignorable="w14 w15 wp14">
+<w:document xmlns:wpc="http://schemas.microsoft.com/office/word/2010/wordprocessingCanvas" xmlns:cx="http://schemas.microsoft.com/office/drawing/2014/chartex" xmlns:cx1="http://schemas.microsoft.com/office/drawing/2015/9/8/chartex" xmlns:cx2="http://schemas.microsoft.com/office/drawing/2015/10/21/chartex" xmlns:cx3="http://schemas.microsoft.com/office/drawing/2016/5/9/chartex" xmlns:cx4="http://schemas.microsoft.com/office/drawing/2016/5/10/chartex" xmlns:cx5="http://schemas.microsoft.com/office/drawing/2016/5/11/chartex" xmlns:mc="http://schemas.openxmlformats.org/markup-compatibility/2006" xmlns:o="urn:schemas-microsoft-com:office:office" xmlns:r="http://schemas.openxmlformats.org/officeDocument/2006/relationships" xmlns:m="http://schemas.openxmlformats.org/officeDocument/2006/math" xmlns:v="urn:schemas-microsoft-com:vml" xmlns:wp14="http://schemas.microsoft.com/office/word/2010/wordprocessingDrawing" xmlns:wp="http://schemas.openxmlformats.org/drawingml/2006/wordprocessingDrawing" xmlns:w10="urn:schemas-microsoft-com:office:word" xmlns:w="http://schemas.openxmlformats.org/wordprocessingml/2006/main" xmlns:w14="http://schemas.microsoft.com/office/word/2010/wordml" xmlns:w15="http://schemas.microsoft.com/office/word/2012/wordml" xmlns:w16se="http://schemas.microsoft.com/office/word/2015/wordml/symex" xmlns:wpg="http://schemas.microsoft.com/office/word/2010/wordprocessingGroup" xmlns:wpi="http://schemas.microsoft.com/office/word/2010/wordprocessingInk" xmlns:wne="http://schemas.microsoft.com/office/word/2006/wordml" xmlns:wps="http://schemas.microsoft.com/office/word/2010/wordprocessingShape" mc:Ignorable="w14 w15 w16se wp14">
   <w:body>
     <w:p>
-      <w:proofErr w:type="spellStart"/>
-      <w:r>
-        <w:t>Munashe</w:t>
-      </w:r>
-      <w:proofErr w:type="spellEnd"/>
-      <w:r>
-        <w:t xml:space="preserve"> </w:t>
-      </w:r>
-      <w:proofErr w:type="spellStart"/>
-      <w:r>
-        <w:t>Mugonda</w:t>
-      </w:r>
-      <w:proofErr w:type="spellEnd"/>
-      <w:r>
-        <w:t>, Cody Burker</w:t>
+      <w:r>
+        <w:t>Munashe Mugonda, Cody Burker</w:t>
       </w:r>
     </w:p>
     <w:p/>
@@ -137,8 +124,6 @@
       <w:r>
         <w:t>Materials</w:t>
       </w:r>
-      <w:bookmarkStart w:id="0" w:name="_GoBack"/>
-      <w:bookmarkEnd w:id="0"/>
     </w:p>
     <w:p>
       <w:pPr>
@@ -266,10 +251,7 @@
         </w:numPr>
       </w:pPr>
       <w:r>
-        <w:t>Research different met</w:t>
-      </w:r>
-      <w:r>
-        <w:t>hods to control Arduino from desktop</w:t>
+        <w:t>Research different methods to control Arduino from desktop</w:t>
       </w:r>
     </w:p>
     <w:p>
@@ -280,6 +262,14 @@
           <w:numId w:val="2"/>
         </w:numPr>
       </w:pPr>
+      <w:r>
+        <w:t>Install Git</w:t>
+      </w:r>
+      <w:bookmarkStart w:id="0" w:name="_GoBack"/>
+      <w:bookmarkEnd w:id="0"/>
+      <w:r>
+        <w:t>ub</w:t>
+      </w:r>
     </w:p>
     <w:p>
       <w:pPr>
@@ -297,8 +287,8 @@
 </file>
 
 <file path=word/numbering.xml><?xml version="1.0" encoding="utf-8"?>
-<w:numbering xmlns:wpc="http://schemas.microsoft.com/office/word/2010/wordprocessingCanvas" xmlns:mo="http://schemas.microsoft.com/office/mac/office/2008/main" xmlns:mc="http://schemas.openxmlformats.org/markup-compatibility/2006" xmlns:mv="urn:schemas-microsoft-com:mac:vml" xmlns:o="urn:schemas-microsoft-com:office:office" xmlns:r="http://schemas.openxmlformats.org/officeDocument/2006/relationships" xmlns:m="http://schemas.openxmlformats.org/officeDocument/2006/math" xmlns:v="urn:schemas-microsoft-com:vml" xmlns:wp14="http://schemas.microsoft.com/office/word/2010/wordprocessingDrawing" xmlns:wp="http://schemas.openxmlformats.org/drawingml/2006/wordprocessingDrawing" xmlns:w10="urn:schemas-microsoft-com:office:word" xmlns:w="http://schemas.openxmlformats.org/wordprocessingml/2006/main" xmlns:w14="http://schemas.microsoft.com/office/word/2010/wordml" xmlns:w15="http://schemas.microsoft.com/office/word/2012/wordml" xmlns:wpg="http://schemas.microsoft.com/office/word/2010/wordprocessingGroup" xmlns:wpi="http://schemas.microsoft.com/office/word/2010/wordprocessingInk" xmlns:wne="http://schemas.microsoft.com/office/word/2006/wordml" xmlns:wps="http://schemas.microsoft.com/office/word/2010/wordprocessingShape" mc:Ignorable="w14 w15 wp14">
-  <w:abstractNum w:abstractNumId="0">
+<w:numbering xmlns:wpc="http://schemas.microsoft.com/office/word/2010/wordprocessingCanvas" xmlns:cx="http://schemas.microsoft.com/office/drawing/2014/chartex" xmlns:cx1="http://schemas.microsoft.com/office/drawing/2015/9/8/chartex" xmlns:cx2="http://schemas.microsoft.com/office/drawing/2015/10/21/chartex" xmlns:cx3="http://schemas.microsoft.com/office/drawing/2016/5/9/chartex" xmlns:cx4="http://schemas.microsoft.com/office/drawing/2016/5/10/chartex" xmlns:cx5="http://schemas.microsoft.com/office/drawing/2016/5/11/chartex" xmlns:mc="http://schemas.openxmlformats.org/markup-compatibility/2006" xmlns:o="urn:schemas-microsoft-com:office:office" xmlns:r="http://schemas.openxmlformats.org/officeDocument/2006/relationships" xmlns:m="http://schemas.openxmlformats.org/officeDocument/2006/math" xmlns:v="urn:schemas-microsoft-com:vml" xmlns:wp14="http://schemas.microsoft.com/office/word/2010/wordprocessingDrawing" xmlns:wp="http://schemas.openxmlformats.org/drawingml/2006/wordprocessingDrawing" xmlns:w10="urn:schemas-microsoft-com:office:word" xmlns:w="http://schemas.openxmlformats.org/wordprocessingml/2006/main" xmlns:w14="http://schemas.microsoft.com/office/word/2010/wordml" xmlns:w15="http://schemas.microsoft.com/office/word/2012/wordml" xmlns:w16se="http://schemas.microsoft.com/office/word/2015/wordml/symex" xmlns:wpg="http://schemas.microsoft.com/office/word/2010/wordprocessingGroup" xmlns:wpi="http://schemas.microsoft.com/office/word/2010/wordprocessingInk" xmlns:wne="http://schemas.microsoft.com/office/word/2006/wordml" xmlns:wps="http://schemas.microsoft.com/office/word/2010/wordprocessingShape" mc:Ignorable="w14 w15 w16se wp14">
+  <w:abstractNum w:abstractNumId="0" w15:restartNumberingAfterBreak="0">
     <w:nsid w:val="0ECF5467"/>
     <w:multiLevelType w:val="hybridMultilevel"/>
     <w:tmpl w:val="8826C274"/>
@@ -411,7 +401,7 @@
       </w:rPr>
     </w:lvl>
   </w:abstractNum>
-  <w:abstractNum w:abstractNumId="1">
+  <w:abstractNum w:abstractNumId="1" w15:restartNumberingAfterBreak="0">
     <w:nsid w:val="1A817C56"/>
     <w:multiLevelType w:val="hybridMultilevel"/>
     <w:tmpl w:val="8DA4598C"/>
@@ -524,7 +514,7 @@
       </w:rPr>
     </w:lvl>
   </w:abstractNum>
-  <w:abstractNum w:abstractNumId="2">
+  <w:abstractNum w:abstractNumId="2" w15:restartNumberingAfterBreak="0">
     <w:nsid w:val="42C95AF5"/>
     <w:multiLevelType w:val="hybridMultilevel"/>
     <w:tmpl w:val="5EC41B96"/>
@@ -610,7 +600,7 @@
       </w:pPr>
     </w:lvl>
   </w:abstractNum>
-  <w:abstractNum w:abstractNumId="3">
+  <w:abstractNum w:abstractNumId="3" w15:restartNumberingAfterBreak="0">
     <w:nsid w:val="585D1FF8"/>
     <w:multiLevelType w:val="hybridMultilevel"/>
     <w:tmpl w:val="6AAEF9D2"/>
@@ -739,7 +729,7 @@
 </file>
 
 <file path=word/styles.xml><?xml version="1.0" encoding="utf-8"?>
-<w:styles xmlns:mc="http://schemas.openxmlformats.org/markup-compatibility/2006" xmlns:r="http://schemas.openxmlformats.org/officeDocument/2006/relationships" xmlns:w="http://schemas.openxmlformats.org/wordprocessingml/2006/main" xmlns:w14="http://schemas.microsoft.com/office/word/2010/wordml" xmlns:w15="http://schemas.microsoft.com/office/word/2012/wordml" mc:Ignorable="w14 w15">
+<w:styles xmlns:mc="http://schemas.openxmlformats.org/markup-compatibility/2006" xmlns:r="http://schemas.openxmlformats.org/officeDocument/2006/relationships" xmlns:w="http://schemas.openxmlformats.org/wordprocessingml/2006/main" xmlns:w14="http://schemas.microsoft.com/office/word/2010/wordml" xmlns:w15="http://schemas.microsoft.com/office/word/2012/wordml" xmlns:w16se="http://schemas.microsoft.com/office/word/2015/wordml/symex" mc:Ignorable="w14 w15 w16se">
   <w:docDefaults>
     <w:rPrDefault>
       <w:rPr>
@@ -751,7 +741,7 @@
     </w:rPrDefault>
     <w:pPrDefault/>
   </w:docDefaults>
-  <w:latentStyles w:defLockedState="0" w:defUIPriority="99" w:defSemiHidden="0" w:defUnhideWhenUsed="0" w:defQFormat="0" w:count="382">
+  <w:latentStyles w:defLockedState="0" w:defUIPriority="99" w:defSemiHidden="0" w:defUnhideWhenUsed="0" w:defQFormat="0" w:count="374">
     <w:lsdException w:name="Normal" w:uiPriority="0" w:qFormat="1"/>
     <w:lsdException w:name="heading 1" w:uiPriority="9" w:qFormat="1"/>
     <w:lsdException w:name="heading 2" w:semiHidden="1" w:uiPriority="9" w:unhideWhenUsed="1" w:qFormat="1"/>
@@ -908,15 +898,6 @@
     <w:lsdException w:name="Balloon Text" w:semiHidden="1" w:unhideWhenUsed="1"/>
     <w:lsdException w:name="Table Grid" w:uiPriority="39"/>
     <w:lsdException w:name="Table Theme" w:semiHidden="1" w:unhideWhenUsed="1"/>
-    <w:lsdException w:name="Note Level 1" w:semiHidden="1" w:unhideWhenUsed="1"/>
-    <w:lsdException w:name="Note Level 2" w:semiHidden="1" w:unhideWhenUsed="1"/>
-    <w:lsdException w:name="Note Level 3" w:semiHidden="1" w:unhideWhenUsed="1"/>
-    <w:lsdException w:name="Note Level 4" w:semiHidden="1" w:unhideWhenUsed="1"/>
-    <w:lsdException w:name="Note Level 5" w:semiHidden="1" w:unhideWhenUsed="1"/>
-    <w:lsdException w:name="Note Level 6" w:semiHidden="1" w:unhideWhenUsed="1"/>
-    <w:lsdException w:name="Note Level 7" w:semiHidden="1" w:unhideWhenUsed="1"/>
-    <w:lsdException w:name="Note Level 8" w:semiHidden="1" w:unhideWhenUsed="1"/>
-    <w:lsdException w:name="Note Level 9" w:semiHidden="1" w:unhideWhenUsed="1"/>
     <w:lsdException w:name="Placeholder Text" w:semiHidden="1"/>
     <w:lsdException w:name="No Spacing" w:uiPriority="1" w:qFormat="1"/>
     <w:lsdException w:name="Light Shading" w:uiPriority="60"/>

</xml_diff>